<commit_message>
sparse table range minimum maximum query
sparse table range minimum maximum query
</commit_message>
<xml_diff>
--- a/StudyPaths.docx
+++ b/StudyPaths.docx
@@ -27,29 +27,8 @@
           <w:numId w:val="7"/>
         </w:numPr>
       </w:pPr>
-      <w:proofErr w:type="spellStart"/>
-      <w:r>
-        <w:t>MycodeSchool</w:t>
-      </w:r>
-      <w:proofErr w:type="spellEnd"/>
-      <w:r>
-        <w:t xml:space="preserve">. (Have </w:t>
-      </w:r>
-      <w:proofErr w:type="spellStart"/>
-      <w:r>
-        <w:t>screnshots</w:t>
-      </w:r>
-      <w:proofErr w:type="spellEnd"/>
-      <w:r>
-        <w:t xml:space="preserve"> on </w:t>
-      </w:r>
-      <w:proofErr w:type="spellStart"/>
-      <w:r>
-        <w:t>dropbox</w:t>
-      </w:r>
-      <w:proofErr w:type="spellEnd"/>
-      <w:r>
-        <w:t>)</w:t>
+      <w:r>
+        <w:t>MycodeSchool. (Have screnshots on dropbox)</w:t>
       </w:r>
       <w:r>
         <w:tab/>
@@ -75,8 +54,6 @@
           <w:u w:val="single"/>
         </w:rPr>
       </w:pPr>
-      <w:bookmarkStart w:id="0" w:name="_GoBack"/>
-      <w:bookmarkEnd w:id="0"/>
       <w:r>
         <w:rPr>
           <w:b/>
@@ -85,33 +62,45 @@
         </w:rPr>
         <w:br/>
       </w:r>
-      <w:proofErr w:type="spellStart"/>
-      <w:proofErr w:type="gramStart"/>
       <w:r>
         <w:rPr>
           <w:b/>
           <w:sz w:val="28"/>
           <w:u w:val="single"/>
         </w:rPr>
-        <w:t>LinkedList</w:t>
-      </w:r>
-      <w:proofErr w:type="spellEnd"/>
-      <w:r>
+        <w:t xml:space="preserve">LinkedList : </w:t>
+      </w:r>
+    </w:p>
+    <w:p>
+      <w:pPr>
+        <w:pStyle w:val="ListParagraph"/>
+        <w:numPr>
+          <w:ilvl w:val="0"/>
+          <w:numId w:val="7"/>
+        </w:numPr>
+      </w:pPr>
+      <w:r>
+        <w:t>MycodeSchool DataStructure Video . (Have screnshots on dropbox)</w:t>
+      </w:r>
+      <w:r>
+        <w:tab/>
+      </w:r>
+    </w:p>
+    <w:p>
+      <w:pPr>
         <w:rPr>
           <w:b/>
           <w:sz w:val="28"/>
           <w:u w:val="single"/>
         </w:rPr>
-        <w:t xml:space="preserve"> :</w:t>
-      </w:r>
-      <w:proofErr w:type="gramEnd"/>
+      </w:pPr>
       <w:r>
         <w:rPr>
           <w:b/>
           <w:sz w:val="28"/>
           <w:u w:val="single"/>
         </w:rPr>
-        <w:t xml:space="preserve"> </w:t>
+        <w:t>Breath first search :</w:t>
       </w:r>
     </w:p>
     <w:p>
@@ -119,51 +108,11 @@
         <w:pStyle w:val="ListParagraph"/>
         <w:numPr>
           <w:ilvl w:val="0"/>
-          <w:numId w:val="7"/>
+          <w:numId w:val="6"/>
         </w:numPr>
       </w:pPr>
-      <w:proofErr w:type="spellStart"/>
-      <w:r>
-        <w:t>MycodeSchool</w:t>
-      </w:r>
-      <w:proofErr w:type="spellEnd"/>
-      <w:r>
-        <w:t xml:space="preserve"> </w:t>
-      </w:r>
-      <w:proofErr w:type="spellStart"/>
-      <w:r>
-        <w:t>DataStructure</w:t>
-      </w:r>
-      <w:proofErr w:type="spellEnd"/>
-      <w:r>
-        <w:t xml:space="preserve"> </w:t>
-      </w:r>
-      <w:proofErr w:type="gramStart"/>
-      <w:r>
-        <w:t>Video .</w:t>
-      </w:r>
-      <w:proofErr w:type="gramEnd"/>
-      <w:r>
-        <w:t xml:space="preserve"> (Have </w:t>
-      </w:r>
-      <w:proofErr w:type="spellStart"/>
-      <w:r>
-        <w:t>screnshots</w:t>
-      </w:r>
-      <w:proofErr w:type="spellEnd"/>
-      <w:r>
-        <w:t xml:space="preserve"> on </w:t>
-      </w:r>
-      <w:proofErr w:type="spellStart"/>
-      <w:r>
-        <w:t>dropbox</w:t>
-      </w:r>
-      <w:proofErr w:type="spellEnd"/>
-      <w:r>
-        <w:t>)</w:t>
-      </w:r>
-      <w:r>
-        <w:tab/>
+      <w:r>
+        <w:t>Shukorno sir Algorithm slides</w:t>
       </w:r>
     </w:p>
     <w:p>
@@ -180,69 +129,7 @@
           <w:sz w:val="28"/>
           <w:u w:val="single"/>
         </w:rPr>
-        <w:t xml:space="preserve">Breath first </w:t>
-      </w:r>
-      <w:proofErr w:type="gramStart"/>
-      <w:r>
-        <w:rPr>
-          <w:b/>
-          <w:sz w:val="28"/>
-          <w:u w:val="single"/>
-        </w:rPr>
-        <w:t>search :</w:t>
-      </w:r>
-      <w:proofErr w:type="gramEnd"/>
-    </w:p>
-    <w:p>
-      <w:pPr>
-        <w:pStyle w:val="ListParagraph"/>
-        <w:numPr>
-          <w:ilvl w:val="0"/>
-          <w:numId w:val="6"/>
-        </w:numPr>
-      </w:pPr>
-      <w:proofErr w:type="spellStart"/>
-      <w:r>
-        <w:t>Shukorno</w:t>
-      </w:r>
-      <w:proofErr w:type="spellEnd"/>
-      <w:r>
-        <w:t xml:space="preserve"> sir Algorithm slides</w:t>
-      </w:r>
-    </w:p>
-    <w:p>
-      <w:pPr>
-        <w:rPr>
-          <w:b/>
-          <w:sz w:val="28"/>
-          <w:u w:val="single"/>
-        </w:rPr>
-      </w:pPr>
-      <w:r>
-        <w:rPr>
-          <w:b/>
-          <w:sz w:val="28"/>
-          <w:u w:val="single"/>
-        </w:rPr>
-        <w:t xml:space="preserve">Infix, post </w:t>
-      </w:r>
-      <w:proofErr w:type="gramStart"/>
-      <w:r>
-        <w:rPr>
-          <w:b/>
-          <w:sz w:val="28"/>
-          <w:u w:val="single"/>
-        </w:rPr>
-        <w:t>fix ,</w:t>
-      </w:r>
-      <w:proofErr w:type="gramEnd"/>
-      <w:r>
-        <w:rPr>
-          <w:b/>
-          <w:sz w:val="28"/>
-          <w:u w:val="single"/>
-        </w:rPr>
-        <w:t xml:space="preserve"> postfix </w:t>
+        <w:t xml:space="preserve">Infix, post fix , postfix </w:t>
       </w:r>
     </w:p>
     <w:p>
@@ -253,27 +140,9 @@
           <w:numId w:val="5"/>
         </w:numPr>
       </w:pPr>
-      <w:proofErr w:type="spellStart"/>
-      <w:r>
-        <w:t>MycodeSchool</w:t>
-      </w:r>
-      <w:proofErr w:type="spellEnd"/>
-      <w:r>
-        <w:t xml:space="preserve"> </w:t>
-      </w:r>
-      <w:proofErr w:type="spellStart"/>
-      <w:r>
-        <w:t>DataStructure</w:t>
-      </w:r>
-      <w:proofErr w:type="spellEnd"/>
-      <w:r>
-        <w:t xml:space="preserve"> </w:t>
-      </w:r>
-      <w:proofErr w:type="gramStart"/>
-      <w:r>
-        <w:t>Video .</w:t>
-      </w:r>
-      <w:proofErr w:type="gramEnd"/>
+      <w:r>
+        <w:t>MycodeSchool DataStructure Video .</w:t>
+      </w:r>
     </w:p>
     <w:p>
       <w:pPr>
@@ -300,13 +169,8 @@
           <w:numId w:val="11"/>
         </w:numPr>
       </w:pPr>
-      <w:proofErr w:type="spellStart"/>
-      <w:r>
-        <w:t>MyCodeschool</w:t>
-      </w:r>
-      <w:proofErr w:type="spellEnd"/>
-      <w:r>
-        <w:t xml:space="preserve"> </w:t>
+      <w:r>
+        <w:t xml:space="preserve">MyCodeschool </w:t>
       </w:r>
     </w:p>
     <w:p>
@@ -338,15 +202,7 @@
         <w:t>Recursive</w:t>
       </w:r>
       <w:r>
-        <w:t xml:space="preserve"> : </w:t>
-      </w:r>
-      <w:proofErr w:type="spellStart"/>
-      <w:r>
-        <w:t>Tushar</w:t>
-      </w:r>
-      <w:proofErr w:type="spellEnd"/>
-      <w:r>
-        <w:t xml:space="preserve"> Roy</w:t>
+        <w:t xml:space="preserve"> : Tushar Roy</w:t>
       </w:r>
       <w:r>
         <w:t xml:space="preserve"> </w:t>
@@ -432,21 +288,8 @@
           <w:numId w:val="9"/>
         </w:numPr>
       </w:pPr>
-      <w:proofErr w:type="spellStart"/>
-      <w:r>
-        <w:t>Tushar</w:t>
-      </w:r>
-      <w:proofErr w:type="spellEnd"/>
-      <w:r>
-        <w:t xml:space="preserve"> </w:t>
-      </w:r>
-      <w:proofErr w:type="spellStart"/>
-      <w:r>
-        <w:t>roy</w:t>
-      </w:r>
-      <w:proofErr w:type="spellEnd"/>
-      <w:r>
-        <w:t xml:space="preserve"> Video</w:t>
+      <w:r>
+        <w:t>Tushar roy Video</w:t>
       </w:r>
     </w:p>
     <w:p>
@@ -479,40 +322,69 @@
       </w:hyperlink>
     </w:p>
     <w:p>
-      <w:proofErr w:type="spellStart"/>
       <w:r>
         <w:rPr>
           <w:b/>
           <w:sz w:val="28"/>
           <w:u w:val="single"/>
         </w:rPr>
-        <w:t>Trie</w:t>
-      </w:r>
-      <w:proofErr w:type="spellEnd"/>
+        <w:t xml:space="preserve">Trie </w:t>
+      </w:r>
+    </w:p>
+    <w:p>
+      <w:pPr>
+        <w:pStyle w:val="ListParagraph"/>
+        <w:numPr>
+          <w:ilvl w:val="0"/>
+          <w:numId w:val="10"/>
+        </w:numPr>
+      </w:pPr>
+      <w:r>
+        <w:t>Tushar Roy</w:t>
+      </w:r>
+    </w:p>
+    <w:p>
+      <w:pPr>
+        <w:pStyle w:val="ListParagraph"/>
+        <w:numPr>
+          <w:ilvl w:val="0"/>
+          <w:numId w:val="10"/>
+        </w:numPr>
+      </w:pPr>
+      <w:r>
+        <w:t xml:space="preserve">Shafayts planet </w:t>
+      </w:r>
+    </w:p>
+    <w:p>
       <w:r>
         <w:rPr>
           <w:b/>
           <w:sz w:val="28"/>
           <w:u w:val="single"/>
         </w:rPr>
-        <w:t xml:space="preserve"> </w:t>
-      </w:r>
+        <w:t xml:space="preserve">Sparse Table </w:t>
+      </w:r>
+      <w:r>
+        <w:rPr>
+          <w:b/>
+          <w:sz w:val="28"/>
+          <w:u w:val="single"/>
+        </w:rPr>
+        <w:t>Range Minimum/Maximum Query</w:t>
+      </w:r>
+      <w:bookmarkStart w:id="0" w:name="_GoBack"/>
+      <w:bookmarkEnd w:id="0"/>
     </w:p>
     <w:p>
       <w:pPr>
         <w:pStyle w:val="ListParagraph"/>
         <w:numPr>
           <w:ilvl w:val="0"/>
-          <w:numId w:val="10"/>
+          <w:numId w:val="12"/>
         </w:numPr>
       </w:pPr>
-      <w:proofErr w:type="spellStart"/>
-      <w:r>
-        <w:t>Tushar</w:t>
-      </w:r>
-      <w:proofErr w:type="spellEnd"/>
-      <w:r>
-        <w:t xml:space="preserve"> Roy</w:t>
+      <w:r>
+        <w:t>Tushar Roy</w:t>
       </w:r>
     </w:p>
     <w:p>
@@ -520,17 +392,14 @@
         <w:pStyle w:val="ListParagraph"/>
         <w:numPr>
           <w:ilvl w:val="0"/>
-          <w:numId w:val="10"/>
+          <w:numId w:val="12"/>
         </w:numPr>
       </w:pPr>
-      <w:proofErr w:type="spellStart"/>
-      <w:r>
-        <w:t>Shafayts</w:t>
-      </w:r>
-      <w:proofErr w:type="spellEnd"/>
-      <w:r>
-        <w:t xml:space="preserve"> planet </w:t>
-      </w:r>
+      <w:r>
+        <w:t>https://tanvir002700.wordpress.com/2015/05/27/sparse-table/</w:t>
+      </w:r>
+    </w:p>
+    <w:p>
       <w:r>
         <w:br/>
         <w:t xml:space="preserve">         </w:t>
@@ -636,6 +505,92 @@
     </w:lvl>
   </w:abstractNum>
   <w:abstractNum w:abstractNumId="1">
+    <w:nsid w:val="13705508"/>
+    <w:multiLevelType w:val="hybridMultilevel"/>
+    <w:tmpl w:val="3CCCD8DE"/>
+    <w:lvl w:ilvl="0" w:tplc="0409000F">
+      <w:start w:val="1"/>
+      <w:numFmt w:val="decimal"/>
+      <w:lvlText w:val="%1."/>
+      <w:lvlJc w:val="left"/>
+      <w:pPr>
+        <w:ind w:left="720" w:hanging="360"/>
+      </w:pPr>
+    </w:lvl>
+    <w:lvl w:ilvl="1" w:tplc="04090019" w:tentative="1">
+      <w:start w:val="1"/>
+      <w:numFmt w:val="lowerLetter"/>
+      <w:lvlText w:val="%2."/>
+      <w:lvlJc w:val="left"/>
+      <w:pPr>
+        <w:ind w:left="1440" w:hanging="360"/>
+      </w:pPr>
+    </w:lvl>
+    <w:lvl w:ilvl="2" w:tplc="0409001B" w:tentative="1">
+      <w:start w:val="1"/>
+      <w:numFmt w:val="lowerRoman"/>
+      <w:lvlText w:val="%3."/>
+      <w:lvlJc w:val="right"/>
+      <w:pPr>
+        <w:ind w:left="2160" w:hanging="180"/>
+      </w:pPr>
+    </w:lvl>
+    <w:lvl w:ilvl="3" w:tplc="0409000F" w:tentative="1">
+      <w:start w:val="1"/>
+      <w:numFmt w:val="decimal"/>
+      <w:lvlText w:val="%4."/>
+      <w:lvlJc w:val="left"/>
+      <w:pPr>
+        <w:ind w:left="2880" w:hanging="360"/>
+      </w:pPr>
+    </w:lvl>
+    <w:lvl w:ilvl="4" w:tplc="04090019" w:tentative="1">
+      <w:start w:val="1"/>
+      <w:numFmt w:val="lowerLetter"/>
+      <w:lvlText w:val="%5."/>
+      <w:lvlJc w:val="left"/>
+      <w:pPr>
+        <w:ind w:left="3600" w:hanging="360"/>
+      </w:pPr>
+    </w:lvl>
+    <w:lvl w:ilvl="5" w:tplc="0409001B" w:tentative="1">
+      <w:start w:val="1"/>
+      <w:numFmt w:val="lowerRoman"/>
+      <w:lvlText w:val="%6."/>
+      <w:lvlJc w:val="right"/>
+      <w:pPr>
+        <w:ind w:left="4320" w:hanging="180"/>
+      </w:pPr>
+    </w:lvl>
+    <w:lvl w:ilvl="6" w:tplc="0409000F" w:tentative="1">
+      <w:start w:val="1"/>
+      <w:numFmt w:val="decimal"/>
+      <w:lvlText w:val="%7."/>
+      <w:lvlJc w:val="left"/>
+      <w:pPr>
+        <w:ind w:left="5040" w:hanging="360"/>
+      </w:pPr>
+    </w:lvl>
+    <w:lvl w:ilvl="7" w:tplc="04090019" w:tentative="1">
+      <w:start w:val="1"/>
+      <w:numFmt w:val="lowerLetter"/>
+      <w:lvlText w:val="%8."/>
+      <w:lvlJc w:val="left"/>
+      <w:pPr>
+        <w:ind w:left="5760" w:hanging="360"/>
+      </w:pPr>
+    </w:lvl>
+    <w:lvl w:ilvl="8" w:tplc="0409001B" w:tentative="1">
+      <w:start w:val="1"/>
+      <w:numFmt w:val="lowerRoman"/>
+      <w:lvlText w:val="%9."/>
+      <w:lvlJc w:val="right"/>
+      <w:pPr>
+        <w:ind w:left="6480" w:hanging="180"/>
+      </w:pPr>
+    </w:lvl>
+  </w:abstractNum>
+  <w:abstractNum w:abstractNumId="2">
     <w:nsid w:val="153F4A83"/>
     <w:multiLevelType w:val="hybridMultilevel"/>
     <w:tmpl w:val="F5EE7738"/>
@@ -748,7 +703,7 @@
       </w:rPr>
     </w:lvl>
   </w:abstractNum>
-  <w:abstractNum w:abstractNumId="2">
+  <w:abstractNum w:abstractNumId="3">
     <w:nsid w:val="29F30AAE"/>
     <w:multiLevelType w:val="hybridMultilevel"/>
     <w:tmpl w:val="B5C6EB42"/>
@@ -861,7 +816,7 @@
       </w:rPr>
     </w:lvl>
   </w:abstractNum>
-  <w:abstractNum w:abstractNumId="3">
+  <w:abstractNum w:abstractNumId="4">
     <w:nsid w:val="31EA2CDA"/>
     <w:multiLevelType w:val="hybridMultilevel"/>
     <w:tmpl w:val="DC02F8B2"/>
@@ -974,7 +929,7 @@
       </w:rPr>
     </w:lvl>
   </w:abstractNum>
-  <w:abstractNum w:abstractNumId="4">
+  <w:abstractNum w:abstractNumId="5">
     <w:nsid w:val="34794F8E"/>
     <w:multiLevelType w:val="hybridMultilevel"/>
     <w:tmpl w:val="7E560852"/>
@@ -1087,7 +1042,7 @@
       </w:rPr>
     </w:lvl>
   </w:abstractNum>
-  <w:abstractNum w:abstractNumId="5">
+  <w:abstractNum w:abstractNumId="6">
     <w:nsid w:val="3BE9184D"/>
     <w:multiLevelType w:val="hybridMultilevel"/>
     <w:tmpl w:val="EE88698A"/>
@@ -1200,7 +1155,7 @@
       </w:rPr>
     </w:lvl>
   </w:abstractNum>
-  <w:abstractNum w:abstractNumId="6">
+  <w:abstractNum w:abstractNumId="7">
     <w:nsid w:val="3DF93FF0"/>
     <w:multiLevelType w:val="hybridMultilevel"/>
     <w:tmpl w:val="3CCCD8DE"/>
@@ -1286,7 +1241,7 @@
       </w:pPr>
     </w:lvl>
   </w:abstractNum>
-  <w:abstractNum w:abstractNumId="7">
+  <w:abstractNum w:abstractNumId="8">
     <w:nsid w:val="4C841626"/>
     <w:multiLevelType w:val="hybridMultilevel"/>
     <w:tmpl w:val="D10C4634"/>
@@ -1372,7 +1327,7 @@
       </w:pPr>
     </w:lvl>
   </w:abstractNum>
-  <w:abstractNum w:abstractNumId="8">
+  <w:abstractNum w:abstractNumId="9">
     <w:nsid w:val="61F541F9"/>
     <w:multiLevelType w:val="hybridMultilevel"/>
     <w:tmpl w:val="6E5898A0"/>
@@ -1485,7 +1440,7 @@
       </w:rPr>
     </w:lvl>
   </w:abstractNum>
-  <w:abstractNum w:abstractNumId="9">
+  <w:abstractNum w:abstractNumId="10">
     <w:nsid w:val="79197622"/>
     <w:multiLevelType w:val="hybridMultilevel"/>
     <w:tmpl w:val="A5729978"/>
@@ -1598,7 +1553,7 @@
       </w:rPr>
     </w:lvl>
   </w:abstractNum>
-  <w:abstractNum w:abstractNumId="10">
+  <w:abstractNum w:abstractNumId="11">
     <w:nsid w:val="7FB91EE4"/>
     <w:multiLevelType w:val="hybridMultilevel"/>
     <w:tmpl w:val="A7B08384"/>
@@ -1712,37 +1667,40 @@
     </w:lvl>
   </w:abstractNum>
   <w:num w:numId="1">
+    <w:abstractNumId w:val="11"/>
+  </w:num>
+  <w:num w:numId="2">
+    <w:abstractNumId w:val="9"/>
+  </w:num>
+  <w:num w:numId="3">
     <w:abstractNumId w:val="10"/>
   </w:num>
-  <w:num w:numId="2">
-    <w:abstractNumId w:val="8"/>
-  </w:num>
-  <w:num w:numId="3">
-    <w:abstractNumId w:val="9"/>
-  </w:num>
   <w:num w:numId="4">
-    <w:abstractNumId w:val="1"/>
+    <w:abstractNumId w:val="2"/>
   </w:num>
   <w:num w:numId="5">
     <w:abstractNumId w:val="0"/>
   </w:num>
   <w:num w:numId="6">
+    <w:abstractNumId w:val="6"/>
+  </w:num>
+  <w:num w:numId="7">
+    <w:abstractNumId w:val="4"/>
+  </w:num>
+  <w:num w:numId="8">
+    <w:abstractNumId w:val="3"/>
+  </w:num>
+  <w:num w:numId="9">
+    <w:abstractNumId w:val="8"/>
+  </w:num>
+  <w:num w:numId="10">
+    <w:abstractNumId w:val="7"/>
+  </w:num>
+  <w:num w:numId="11">
     <w:abstractNumId w:val="5"/>
   </w:num>
-  <w:num w:numId="7">
-    <w:abstractNumId w:val="3"/>
-  </w:num>
-  <w:num w:numId="8">
-    <w:abstractNumId w:val="2"/>
-  </w:num>
-  <w:num w:numId="9">
-    <w:abstractNumId w:val="7"/>
-  </w:num>
-  <w:num w:numId="10">
-    <w:abstractNumId w:val="6"/>
-  </w:num>
-  <w:num w:numId="11">
-    <w:abstractNumId w:val="4"/>
+  <w:num w:numId="12">
+    <w:abstractNumId w:val="1"/>
   </w:num>
 </w:numbering>
 </file>

</xml_diff>